<commit_message>
Create pdf for final documentation
</commit_message>
<xml_diff>
--- a/Group report/Group9_FinalReport_ABA_FinalVersion2.docx
+++ b/Group report/Group9_FinalReport_ABA_FinalVersion2.docx
@@ -146,8 +146,8 @@
       </w:tblPr>
       <w:tblGrid>
         <w:gridCol w:w="2880"/>
-        <w:gridCol w:w="1080"/>
-        <w:gridCol w:w="4392"/>
+        <w:gridCol w:w="720"/>
+        <w:gridCol w:w="4752"/>
       </w:tblGrid>
       <w:tr>
         <w:tc>
@@ -173,23 +173,13 @@
                 <w:szCs w:val="24"/>
                 <w:u w:val="single"/>
               </w:rPr>
-              <w:t>Authors</w:t>
-            </w:r>
-            <w:r>
-              <w:rPr>
-                <w:b/>
-                <w:bCs/>
-                <w:sz w:val="24"/>
-                <w:szCs w:val="24"/>
-                <w:u w:val="single"/>
-              </w:rPr>
-              <w:t>:</w:t>
+              <w:t>Authors:</w:t>
             </w:r>
           </w:p>
         </w:tc>
         <w:tc>
           <w:tcPr>
-            <w:tcW w:w="1080" w:type="dxa"/>
+            <w:tcW w:w="720" w:type="dxa"/>
           </w:tcPr>
           <w:p>
             <w:pPr>
@@ -203,7 +193,7 @@
         </w:tc>
         <w:tc>
           <w:tcPr>
-            <w:tcW w:w="4392" w:type="dxa"/>
+            <w:tcW w:w="4752" w:type="dxa"/>
           </w:tcPr>
           <w:p>
             <w:pPr>
@@ -346,7 +336,7 @@
         </w:tc>
         <w:tc>
           <w:tcPr>
-            <w:tcW w:w="1080" w:type="dxa"/>
+            <w:tcW w:w="720" w:type="dxa"/>
           </w:tcPr>
           <w:p>
             <w:pPr>
@@ -361,7 +351,7 @@
         </w:tc>
         <w:tc>
           <w:tcPr>
-            <w:tcW w:w="4392" w:type="dxa"/>
+            <w:tcW w:w="4752" w:type="dxa"/>
           </w:tcPr>
           <w:p>
             <w:pPr>
@@ -494,6 +484,34 @@
     </w:p>
     <w:p>
       <w:pPr>
+        <w:rPr>
+          <w:sz w:val="24"/>
+          <w:szCs w:val="24"/>
+          <w:lang w:val="de-DE"/>
+        </w:rPr>
+      </w:pPr>
+    </w:p>
+    <w:p>
+      <w:pPr>
+        <w:rPr>
+          <w:sz w:val="24"/>
+          <w:szCs w:val="24"/>
+          <w:lang w:val="de-DE"/>
+        </w:rPr>
+      </w:pPr>
+    </w:p>
+    <w:p>
+      <w:pPr>
+        <w:rPr>
+          <w:sz w:val="24"/>
+          <w:szCs w:val="24"/>
+          <w:lang w:val="de-DE"/>
+        </w:rPr>
+      </w:pPr>
+    </w:p>
+    <w:p>
+      <w:pPr>
+        <w:jc w:val="center"/>
         <w:rPr>
           <w:sz w:val="24"/>
           <w:szCs w:val="24"/>
@@ -558,6 +576,7 @@
           <w:docPartUnique/>
         </w:docPartObj>
       </w:sdtPr>
+      <w:sdtEndPr/>
       <w:sdtContent>
         <w:p>
           <w:pPr>
@@ -3174,21 +3193,39 @@
     </w:p>
     <w:p>
       <w:pPr>
+        <w:rPr>
+          <w:sz w:val="24"/>
+          <w:szCs w:val="24"/>
+        </w:rPr>
+      </w:pPr>
+      <w:r>
+        <w:rPr>
+          <w:sz w:val="24"/>
+          <w:szCs w:val="24"/>
+        </w:rPr>
+        <w:br w:type="page"/>
+      </w:r>
+      <w:bookmarkStart w:id="6" w:name="_GoBack"/>
+      <w:bookmarkEnd w:id="6"/>
+    </w:p>
+    <w:p>
+      <w:pPr>
         <w:pStyle w:val="Heading3"/>
         <w:rPr>
           <w:sz w:val="24"/>
           <w:szCs w:val="24"/>
         </w:rPr>
       </w:pPr>
-      <w:bookmarkStart w:id="6" w:name="_Toc29299220"/>
-      <w:r>
-        <w:rPr>
-          <w:sz w:val="24"/>
-          <w:szCs w:val="24"/>
-        </w:rPr>
+      <w:bookmarkStart w:id="7" w:name="_Toc29299220"/>
+      <w:r>
+        <w:rPr>
+          <w:sz w:val="24"/>
+          <w:szCs w:val="24"/>
+        </w:rPr>
+        <w:lastRenderedPageBreak/>
         <w:t>Conduct Elicitation</w:t>
       </w:r>
-      <w:bookmarkEnd w:id="6"/>
+      <w:bookmarkEnd w:id="7"/>
       <w:r>
         <w:rPr>
           <w:sz w:val="24"/>
@@ -3210,7 +3247,6 @@
           <w:sz w:val="24"/>
           <w:szCs w:val="24"/>
         </w:rPr>
-        <w:lastRenderedPageBreak/>
         <w:t xml:space="preserve">The purpose of Conduct Elicitation is to draw out, explore, and identify information relevant to the change. Elicitation and collaboration work </w:t>
       </w:r>
       <w:proofErr w:type="gramStart"/>
@@ -3286,7 +3322,7 @@
           <w:szCs w:val="24"/>
         </w:rPr>
       </w:pPr>
-      <w:bookmarkStart w:id="7" w:name="_Toc29299221"/>
+      <w:bookmarkStart w:id="8" w:name="_Toc29299221"/>
       <w:r>
         <w:rPr>
           <w:sz w:val="24"/>
@@ -3294,7 +3330,7 @@
         </w:rPr>
         <w:t>Confirm Elicitation Results</w:t>
       </w:r>
-      <w:bookmarkEnd w:id="7"/>
+      <w:bookmarkEnd w:id="8"/>
       <w:r>
         <w:rPr>
           <w:sz w:val="24"/>
@@ -3389,7 +3425,7 @@
           <w:szCs w:val="24"/>
         </w:rPr>
       </w:pPr>
-      <w:bookmarkStart w:id="8" w:name="_Toc29299222"/>
+      <w:bookmarkStart w:id="9" w:name="_Toc29299222"/>
       <w:r>
         <w:rPr>
           <w:sz w:val="24"/>
@@ -3397,7 +3433,7 @@
         </w:rPr>
         <w:t>Communicate Business Analysis Information</w:t>
       </w:r>
-      <w:bookmarkEnd w:id="8"/>
+      <w:bookmarkEnd w:id="9"/>
     </w:p>
     <w:p>
       <w:pPr>
@@ -3457,7 +3493,7 @@
           <w:szCs w:val="24"/>
         </w:rPr>
       </w:pPr>
-      <w:bookmarkStart w:id="9" w:name="_Toc29299223"/>
+      <w:bookmarkStart w:id="10" w:name="_Toc29299223"/>
       <w:r>
         <w:rPr>
           <w:sz w:val="24"/>
@@ -3465,7 +3501,7 @@
         </w:rPr>
         <w:t>Manage Stakeholder Collaboration</w:t>
       </w:r>
-      <w:bookmarkEnd w:id="9"/>
+      <w:bookmarkEnd w:id="10"/>
     </w:p>
     <w:p>
       <w:pPr>
@@ -3508,7 +3544,7 @@
           <w:szCs w:val="24"/>
         </w:rPr>
       </w:pPr>
-      <w:bookmarkStart w:id="10" w:name="_Toc29299224"/>
+      <w:bookmarkStart w:id="11" w:name="_Toc29299224"/>
       <w:r>
         <w:rPr>
           <w:sz w:val="24"/>
@@ -3516,7 +3552,7 @@
         </w:rPr>
         <w:t>Summary &amp; Experiences</w:t>
       </w:r>
-      <w:bookmarkEnd w:id="10"/>
+      <w:bookmarkEnd w:id="11"/>
     </w:p>
     <w:p>
       <w:pPr>
@@ -3574,7 +3610,7 @@
       <w:pPr>
         <w:pStyle w:val="Heading2"/>
       </w:pPr>
-      <w:bookmarkStart w:id="11" w:name="_Toc29299225"/>
+      <w:bookmarkStart w:id="12" w:name="_Toc29299225"/>
       <w:r>
         <w:lastRenderedPageBreak/>
         <w:t xml:space="preserve">Requirements </w:t>
@@ -3591,7 +3627,7 @@
       <w:r>
         <w:t>anagement</w:t>
       </w:r>
-      <w:bookmarkEnd w:id="11"/>
+      <w:bookmarkEnd w:id="12"/>
     </w:p>
     <w:p>
       <w:pPr>
@@ -3618,7 +3654,7 @@
           <w:szCs w:val="24"/>
         </w:rPr>
       </w:pPr>
-      <w:bookmarkStart w:id="12" w:name="_Toc29299226"/>
+      <w:bookmarkStart w:id="13" w:name="_Toc29299226"/>
       <w:r>
         <w:rPr>
           <w:sz w:val="24"/>
@@ -3640,7 +3676,7 @@
         </w:rPr>
         <w:t>equirements</w:t>
       </w:r>
-      <w:bookmarkEnd w:id="12"/>
+      <w:bookmarkEnd w:id="13"/>
     </w:p>
     <w:p>
       <w:pPr>
@@ -4946,7 +4982,7 @@
           <w:szCs w:val="24"/>
         </w:rPr>
       </w:pPr>
-      <w:bookmarkStart w:id="13" w:name="_Toc29298933"/>
+      <w:bookmarkStart w:id="14" w:name="_Toc29298933"/>
       <w:r>
         <w:rPr>
           <w:color w:val="000000" w:themeColor="text1"/>
@@ -4990,7 +5026,7 @@
         </w:rPr>
         <w:t>: Proposed Requirements</w:t>
       </w:r>
-      <w:bookmarkEnd w:id="13"/>
+      <w:bookmarkEnd w:id="14"/>
     </w:p>
     <w:p>
       <w:pPr>
@@ -5020,7 +5056,7 @@
           <w:szCs w:val="24"/>
         </w:rPr>
       </w:pPr>
-      <w:bookmarkStart w:id="14" w:name="_Toc29299227"/>
+      <w:bookmarkStart w:id="15" w:name="_Toc29299227"/>
       <w:r>
         <w:rPr>
           <w:sz w:val="24"/>
@@ -5042,7 +5078,7 @@
         </w:rPr>
         <w:t>equirements</w:t>
       </w:r>
-      <w:bookmarkEnd w:id="14"/>
+      <w:bookmarkEnd w:id="15"/>
     </w:p>
     <w:p>
       <w:pPr>
@@ -5124,7 +5160,7 @@
           <w:szCs w:val="24"/>
         </w:rPr>
       </w:pPr>
-      <w:bookmarkStart w:id="15" w:name="_Toc29299228"/>
+      <w:bookmarkStart w:id="16" w:name="_Toc29299228"/>
       <w:r>
         <w:rPr>
           <w:sz w:val="24"/>
@@ -5146,7 +5182,7 @@
         </w:rPr>
         <w:t>equirements</w:t>
       </w:r>
-      <w:bookmarkEnd w:id="15"/>
+      <w:bookmarkEnd w:id="16"/>
     </w:p>
     <w:p>
       <w:pPr>
@@ -5222,7 +5258,7 @@
           <w:szCs w:val="24"/>
         </w:rPr>
       </w:pPr>
-      <w:bookmarkStart w:id="16" w:name="_Toc29299229"/>
+      <w:bookmarkStart w:id="17" w:name="_Toc29299229"/>
       <w:r>
         <w:rPr>
           <w:sz w:val="24"/>
@@ -5258,7 +5294,7 @@
         </w:rPr>
         <w:t>hanges</w:t>
       </w:r>
-      <w:bookmarkEnd w:id="16"/>
+      <w:bookmarkEnd w:id="17"/>
     </w:p>
     <w:p>
       <w:pPr>
@@ -5333,7 +5369,7 @@
           <w:szCs w:val="24"/>
         </w:rPr>
       </w:pPr>
-      <w:bookmarkStart w:id="17" w:name="_Toc29299230"/>
+      <w:bookmarkStart w:id="18" w:name="_Toc29299230"/>
       <w:r>
         <w:rPr>
           <w:sz w:val="24"/>
@@ -5355,7 +5391,7 @@
         </w:rPr>
         <w:t>equirements</w:t>
       </w:r>
-      <w:bookmarkEnd w:id="17"/>
+      <w:bookmarkEnd w:id="18"/>
     </w:p>
     <w:p>
       <w:pPr>
@@ -6193,7 +6229,7 @@
           <w:color w:val="000000" w:themeColor="text1"/>
         </w:rPr>
       </w:pPr>
-      <w:bookmarkStart w:id="18" w:name="_Toc29298934"/>
+      <w:bookmarkStart w:id="19" w:name="_Toc29298934"/>
       <w:r>
         <w:rPr>
           <w:color w:val="000000" w:themeColor="text1"/>
@@ -6237,7 +6273,7 @@
         </w:rPr>
         <w:t>: Approved Requirements</w:t>
       </w:r>
-      <w:bookmarkEnd w:id="18"/>
+      <w:bookmarkEnd w:id="19"/>
     </w:p>
     <w:p/>
     <w:p>
@@ -6263,12 +6299,12 @@
       <w:pPr>
         <w:pStyle w:val="Heading2"/>
       </w:pPr>
-      <w:bookmarkStart w:id="19" w:name="_Toc29299231"/>
+      <w:bookmarkStart w:id="20" w:name="_Toc29299231"/>
       <w:r>
         <w:lastRenderedPageBreak/>
         <w:t>Strategy Analysis</w:t>
       </w:r>
-      <w:bookmarkEnd w:id="19"/>
+      <w:bookmarkEnd w:id="20"/>
     </w:p>
     <w:p>
       <w:pPr>
@@ -6279,7 +6315,7 @@
           <w:szCs w:val="24"/>
         </w:rPr>
       </w:pPr>
-      <w:bookmarkStart w:id="20" w:name="_Toc29299232"/>
+      <w:bookmarkStart w:id="21" w:name="_Toc29299232"/>
       <w:r>
         <w:rPr>
           <w:sz w:val="24"/>
@@ -6287,7 +6323,7 @@
         </w:rPr>
         <w:t>Analyze Curent State</w:t>
       </w:r>
-      <w:bookmarkEnd w:id="20"/>
+      <w:bookmarkEnd w:id="21"/>
       <w:r>
         <w:rPr>
           <w:sz w:val="24"/>
@@ -6544,7 +6580,7 @@
           <w:szCs w:val="24"/>
         </w:rPr>
       </w:pPr>
-      <w:bookmarkStart w:id="21" w:name="_Toc29299233"/>
+      <w:bookmarkStart w:id="22" w:name="_Toc29299233"/>
       <w:r>
         <w:rPr>
           <w:sz w:val="24"/>
@@ -6552,7 +6588,7 @@
         </w:rPr>
         <w:t>Define Future State</w:t>
       </w:r>
-      <w:bookmarkEnd w:id="21"/>
+      <w:bookmarkEnd w:id="22"/>
     </w:p>
     <w:p>
       <w:pPr>
@@ -6870,7 +6906,7 @@
           <w:szCs w:val="24"/>
         </w:rPr>
       </w:pPr>
-      <w:bookmarkStart w:id="22" w:name="_Toc29299234"/>
+      <w:bookmarkStart w:id="23" w:name="_Toc29299234"/>
       <w:r>
         <w:rPr>
           <w:sz w:val="24"/>
@@ -6878,7 +6914,7 @@
         </w:rPr>
         <w:t>Assess Risks</w:t>
       </w:r>
-      <w:bookmarkEnd w:id="22"/>
+      <w:bookmarkEnd w:id="23"/>
       <w:r>
         <w:rPr>
           <w:sz w:val="24"/>
@@ -6961,7 +6997,7 @@
           <w:szCs w:val="24"/>
         </w:rPr>
       </w:pPr>
-      <w:bookmarkStart w:id="23" w:name="_Toc29299235"/>
+      <w:bookmarkStart w:id="24" w:name="_Toc29299235"/>
       <w:r>
         <w:rPr>
           <w:sz w:val="24"/>
@@ -6969,7 +7005,7 @@
         </w:rPr>
         <w:t>Define Change Strategy</w:t>
       </w:r>
-      <w:bookmarkEnd w:id="23"/>
+      <w:bookmarkEnd w:id="24"/>
     </w:p>
     <w:p>
       <w:pPr>
@@ -7333,7 +7369,7 @@
       <w:pPr>
         <w:pStyle w:val="Heading2"/>
       </w:pPr>
-      <w:bookmarkStart w:id="24" w:name="_Toc29299236"/>
+      <w:bookmarkStart w:id="25" w:name="_Toc29299236"/>
       <w:r>
         <w:lastRenderedPageBreak/>
         <w:t xml:space="preserve">Requirements </w:t>
@@ -7344,7 +7380,7 @@
       <w:r>
         <w:t xml:space="preserve"> and Design Definition</w:t>
       </w:r>
-      <w:bookmarkEnd w:id="24"/>
+      <w:bookmarkEnd w:id="25"/>
     </w:p>
     <w:p>
       <w:pPr>
@@ -7593,7 +7629,7 @@
       <w:pPr>
         <w:pStyle w:val="Heading2"/>
       </w:pPr>
-      <w:bookmarkStart w:id="25" w:name="_Toc29299237"/>
+      <w:bookmarkStart w:id="26" w:name="_Toc29299237"/>
       <w:r>
         <w:lastRenderedPageBreak/>
         <w:t xml:space="preserve">Solution </w:t>
@@ -7601,12 +7637,10 @@
       <w:r>
         <w:t>E</w:t>
       </w:r>
-      <w:bookmarkStart w:id="26" w:name="_GoBack"/>
+      <w:r>
+        <w:t>valuation</w:t>
+      </w:r>
       <w:bookmarkEnd w:id="26"/>
-      <w:r>
-        <w:t>valuation</w:t>
-      </w:r>
-      <w:bookmarkEnd w:id="25"/>
     </w:p>
     <w:p>
       <w:pPr>
@@ -10942,7 +10976,7 @@
 </file>
 
 <file path=customXml/itemProps2.xml><?xml version="1.0" encoding="utf-8"?>
-<ds:datastoreItem xmlns:ds="http://schemas.openxmlformats.org/officeDocument/2006/customXml" ds:itemID="{3ACE8AE0-3C6D-6E47-A41F-56BE7DE9EE1F}">
+<ds:datastoreItem xmlns:ds="http://schemas.openxmlformats.org/officeDocument/2006/customXml" ds:itemID="{C0C0F2FB-92EE-3048-AB85-91AC417BA12B}">
   <ds:schemaRefs>
     <ds:schemaRef ds:uri="http://schemas.openxmlformats.org/officeDocument/2006/bibliography"/>
   </ds:schemaRefs>

</xml_diff>